<commit_message>
started work on anforderungspezifikation, allso added txt refenzen to keep track of all citaions and refferences that are being used
</commit_message>
<xml_diff>
--- a/Anforderungsspezifikation.docx
+++ b/Anforderungsspezifikation.docx
@@ -31,22 +31,21 @@
           <w:p>
             <w:pPr>
               <w:pStyle w:val="Title"/>
+              <w:jc w:val="center"/>
               <w:rPr>
                 <w:noProof/>
               </w:rPr>
             </w:pPr>
-            <w:bookmarkStart w:id="0" w:name="_GoBack"/>
-            <w:bookmarkEnd w:id="0"/>
             <w:r>
               <w:rPr>
                 <w:noProof/>
                 <w:lang w:val="en-US"/>
               </w:rPr>
               <w:drawing>
-                <wp:inline distT="0" distB="0" distL="0" distR="0" wp14:anchorId="6CD83DF7" wp14:editId="0328BFB3">
-                  <wp:extent cx="5321300" cy="3594100"/>
+                <wp:inline distT="0" distB="0" distL="0" distR="0" wp14:anchorId="2E3CC411" wp14:editId="0A59B0E4">
+                  <wp:extent cx="3594100" cy="3594100"/>
                   <wp:effectExtent l="0" t="0" r="12700" b="12700"/>
-                  <wp:docPr id="2" name="Picture 1" descr="platzhalter"/>
+                  <wp:docPr id="3" name="Picture 3" descr="debug.png"/>
                   <wp:cNvGraphicFramePr>
                     <a:graphicFrameLocks xmlns:a="http://schemas.openxmlformats.org/drawingml/2006/main" noChangeAspect="1"/>
                   </wp:cNvGraphicFramePr>
@@ -54,7 +53,7 @@
                     <a:graphicData uri="http://schemas.openxmlformats.org/drawingml/2006/picture">
                       <pic:pic xmlns:pic="http://schemas.openxmlformats.org/drawingml/2006/picture">
                         <pic:nvPicPr>
-                          <pic:cNvPr id="0" name="Picture 1" descr="platzhalter"/>
+                          <pic:cNvPr id="0" name="Picture 1" descr="debug.png"/>
                           <pic:cNvPicPr>
                             <a:picLocks noChangeAspect="1" noChangeArrowheads="1"/>
                           </pic:cNvPicPr>
@@ -75,7 +74,7 @@
                         <pic:spPr bwMode="auto">
                           <a:xfrm>
                             <a:off x="0" y="0"/>
-                            <a:ext cx="5321300" cy="3594100"/>
+                            <a:ext cx="3594100" cy="3594100"/>
                           </a:xfrm>
                           <a:prstGeom prst="rect">
                             <a:avLst/>
@@ -116,17 +115,13 @@
             <w:r>
               <w:t>Anforderungsspezifikation</w:t>
             </w:r>
+          </w:p>
+          <w:p>
+            <w:pPr>
+              <w:pStyle w:val="Title"/>
+            </w:pPr>
             <w:r>
-              <w:t xml:space="preserve"> </w:t>
-            </w:r>
-            <w:r>
-              <w:t>&lt;</w:t>
-            </w:r>
-            <w:r>
-              <w:t>Projekt X</w:t>
-            </w:r>
-            <w:r>
-              <w:t>&gt;</w:t>
+              <w:t>Bitcoin Scrip Debugger</w:t>
             </w:r>
           </w:p>
           <w:p>
@@ -178,8 +173,16 @@
               <w:rPr>
                 <w:b/>
               </w:rPr>
-              <w:t>Name1</w:t>
+              <w:t xml:space="preserve">Rolf </w:t>
             </w:r>
+            <w:proofErr w:type="spellStart"/>
+            <w:r>
+              <w:rPr>
+                <w:b/>
+              </w:rPr>
+              <w:t>Zurbrügg</w:t>
+            </w:r>
+            <w:proofErr w:type="spellEnd"/>
           </w:p>
           <w:p>
             <w:pPr>
@@ -191,7 +194,7 @@
               <w:rPr>
                 <w:b/>
               </w:rPr>
-              <w:t>Name2</w:t>
+              <w:t>Samuel Egger</w:t>
             </w:r>
           </w:p>
           <w:p>
@@ -211,46 +214,7 @@
               <w:rPr>
                 <w:b/>
               </w:rPr>
-              <w:fldChar w:fldCharType="begin">
-                <w:ffData>
-                  <w:name w:val=""/>
-                  <w:enabled/>
-                  <w:calcOnExit w:val="0"/>
-                  <w:textInput>
-                    <w:default w:val="Version und Datum"/>
-                  </w:textInput>
-                </w:ffData>
-              </w:fldChar>
-            </w:r>
-            <w:r>
-              <w:rPr>
-                <w:b/>
-              </w:rPr>
-              <w:instrText xml:space="preserve"> FORMTEXT </w:instrText>
-            </w:r>
-            <w:r>
-              <w:rPr>
-                <w:b/>
-              </w:rPr>
-            </w:r>
-            <w:r>
-              <w:rPr>
-                <w:b/>
-              </w:rPr>
-              <w:fldChar w:fldCharType="separate"/>
-            </w:r>
-            <w:r>
-              <w:rPr>
-                <w:b/>
-                <w:noProof/>
-              </w:rPr>
-              <w:t>Version und Datum</w:t>
-            </w:r>
-            <w:r>
-              <w:rPr>
-                <w:b/>
-              </w:rPr>
-              <w:fldChar w:fldCharType="end"/>
+              <w:t>V0.1 02.10.17</w:t>
             </w:r>
           </w:p>
         </w:tc>
@@ -309,7 +273,7 @@
                 </w:ffData>
               </w:fldChar>
             </w:r>
-            <w:bookmarkStart w:id="1" w:name="Text1"/>
+            <w:bookmarkStart w:id="0" w:name="Text1"/>
             <w:r>
               <w:rPr>
                 <w:color w:val="697D91"/>
@@ -345,7 +309,7 @@
               </w:rPr>
               <w:fldChar w:fldCharType="end"/>
             </w:r>
-            <w:bookmarkEnd w:id="1"/>
+            <w:bookmarkEnd w:id="0"/>
           </w:p>
           <w:p>
             <w:pPr>
@@ -1986,220 +1950,303 @@
       <w:r>
         <w:br w:type="page"/>
       </w:r>
-      <w:bookmarkStart w:id="2" w:name="_Toc492806215"/>
+      <w:bookmarkStart w:id="1" w:name="_Toc492806215"/>
       <w:r>
         <w:lastRenderedPageBreak/>
         <w:t>Zweck des Dokuments</w:t>
+      </w:r>
+      <w:bookmarkEnd w:id="1"/>
+    </w:p>
+    <w:p>
+      <w:r>
+        <w:t>Dieses Dokument beschreib</w:t>
+      </w:r>
+      <w:r>
+        <w:t>t die</w:t>
+      </w:r>
+      <w:r>
+        <w:t xml:space="preserve"> Ziele und Anforderungen für den Bitcoin Script Debugger</w:t>
+      </w:r>
+      <w:r>
+        <w:t>.</w:t>
+      </w:r>
+    </w:p>
+    <w:p>
+      <w:pPr>
+        <w:pStyle w:val="Heading1"/>
+      </w:pPr>
+      <w:bookmarkStart w:id="2" w:name="_Toc492806216"/>
+      <w:r>
+        <w:t>Projektv</w:t>
+      </w:r>
+      <w:r>
+        <w:t>ision</w:t>
       </w:r>
       <w:bookmarkEnd w:id="2"/>
     </w:p>
     <w:p>
       <w:r>
-        <w:t>Dieses Dokument beschreib</w:t>
-      </w:r>
-      <w:r>
-        <w:t>t die Ziele und Anforderungen für das Projekt x.</w:t>
+        <w:t>Ziel ist es eine offline fähige Website in Java Skript zu realisieren, welche dem Nutzer ermöglicht Bitcoin Skripte offline zu Debuggen. Dies soll mit Hilfe einer Visualisierung des</w:t>
+      </w:r>
+      <w:r>
+        <w:t xml:space="preserve"> Bitcoin Skript</w:t>
+      </w:r>
+      <w:r>
+        <w:t xml:space="preserve"> Stacks passieren.</w:t>
       </w:r>
     </w:p>
     <w:p>
+      <w:r>
+        <w:t xml:space="preserve">Durch dieses Projekt wird eine </w:t>
+      </w:r>
+      <w:proofErr w:type="spellStart"/>
+      <w:r>
+        <w:t>Opensource</w:t>
+      </w:r>
+      <w:proofErr w:type="spellEnd"/>
+      <w:r>
+        <w:t xml:space="preserve"> Lösung angeboten, welche es dem Nutzer erlauben soll offline und sicher seine Bitcoin Skripte zu testen.</w:t>
+      </w:r>
+    </w:p>
+    <w:p/>
+    <w:p>
       <w:pPr>
         <w:pStyle w:val="Heading1"/>
       </w:pPr>
-      <w:bookmarkStart w:id="3" w:name="_Toc492806216"/>
-      <w:r>
-        <w:t>Projektv</w:t>
-      </w:r>
-      <w:r>
-        <w:t>ision</w:t>
+      <w:bookmarkStart w:id="3" w:name="_Toc492806217"/>
+      <w:r>
+        <w:t>Projektziel</w:t>
+      </w:r>
+      <w:r>
+        <w:t>e</w:t>
       </w:r>
       <w:bookmarkEnd w:id="3"/>
     </w:p>
     <w:p>
       <w:r>
-        <w:t>Das Projekt X …  (ca. 3 – 5 Sätze)</w:t>
-      </w:r>
-      <w:r>
-        <w:br/>
-      </w:r>
-    </w:p>
-    <w:p>
-      <w:pPr>
-        <w:numPr>
-          <w:ilvl w:val="0"/>
-          <w:numId w:val="35"/>
-        </w:numPr>
-      </w:pPr>
-      <w:r>
-        <w:t>Was ist das Hauptprodukt / Deliverable?</w:t>
-      </w:r>
-    </w:p>
-    <w:p>
-      <w:pPr>
-        <w:numPr>
-          <w:ilvl w:val="0"/>
-          <w:numId w:val="35"/>
-        </w:numPr>
-      </w:pPr>
-      <w:r>
-        <w:t>Welcher Hauptnutzen wird für wen angestrebt?</w:t>
-      </w:r>
-    </w:p>
-    <w:p>
-      <w:pPr>
-        <w:numPr>
-          <w:ilvl w:val="0"/>
-          <w:numId w:val="35"/>
-        </w:numPr>
-      </w:pPr>
-      <w:r>
-        <w:t xml:space="preserve">Was wird durch das Projekt verändert? </w:t>
-      </w:r>
-    </w:p>
-    <w:p>
-      <w:pPr>
-        <w:numPr>
-          <w:ilvl w:val="0"/>
-          <w:numId w:val="35"/>
-        </w:numPr>
-      </w:pPr>
-      <w:r>
-        <w:t>Wird ein neues Geschäftsmodell geschaffen?</w:t>
+        <w:t xml:space="preserve">Eine </w:t>
+      </w:r>
+      <w:proofErr w:type="spellStart"/>
+      <w:r>
+        <w:t>Opensource</w:t>
+      </w:r>
+      <w:proofErr w:type="spellEnd"/>
+      <w:r>
+        <w:t xml:space="preserve"> Lösung zu entwickeln, welche es ermöglicht Bitcoin Skripte sicher und effizient zu debuggen. Die Webseite soll auch offline voll funktionsfähig sein, damit man verhindern kann, dass die eigenen private Keys (</w:t>
+      </w:r>
+      <w:proofErr w:type="spellStart"/>
+      <w:r>
+        <w:t>seecret</w:t>
+      </w:r>
+      <w:proofErr w:type="spellEnd"/>
+      <w:r>
+        <w:t xml:space="preserve"> </w:t>
+      </w:r>
+      <w:proofErr w:type="spellStart"/>
+      <w:r>
+        <w:t>keys</w:t>
+      </w:r>
+      <w:proofErr w:type="spellEnd"/>
+      <w:r>
+        <w:t xml:space="preserve"> = </w:t>
+      </w:r>
+      <w:proofErr w:type="spellStart"/>
+      <w:r>
+        <w:t>sk</w:t>
+      </w:r>
+      <w:proofErr w:type="spellEnd"/>
+      <w:r>
+        <w:t xml:space="preserve">) nicht abgefangen werden können. Die Webseite soll </w:t>
+      </w:r>
+      <w:r>
+        <w:t>auch</w:t>
+      </w:r>
+      <w:r>
+        <w:t xml:space="preserve"> für akademische Zwecke eingesetzt </w:t>
+      </w:r>
+      <w:r>
+        <w:t xml:space="preserve">werden. </w:t>
       </w:r>
     </w:p>
     <w:p/>
     <w:p>
+      <w:r>
+        <w:t>Stakeholder:</w:t>
+      </w:r>
+    </w:p>
+    <w:p>
+      <w:pPr>
+        <w:pStyle w:val="ListParagraph"/>
+        <w:numPr>
+          <w:ilvl w:val="0"/>
+          <w:numId w:val="37"/>
+        </w:numPr>
+      </w:pPr>
+      <w:r>
+        <w:t xml:space="preserve">Hier kommt eine </w:t>
+      </w:r>
+      <w:proofErr w:type="spellStart"/>
+      <w:r>
+        <w:t>liste</w:t>
+      </w:r>
+      <w:proofErr w:type="spellEnd"/>
+      <w:r>
+        <w:t xml:space="preserve"> der Stakeholder</w:t>
+      </w:r>
+    </w:p>
+    <w:p>
       <w:pPr>
         <w:pStyle w:val="Heading1"/>
       </w:pPr>
-      <w:bookmarkStart w:id="4" w:name="_Toc492806217"/>
-      <w:r>
-        <w:t>Projektziel</w:t>
-      </w:r>
-      <w:r>
-        <w:t>e</w:t>
+      <w:bookmarkStart w:id="4" w:name="_Toc492806218"/>
+      <w:r>
+        <w:t>Systemabgrenzung</w:t>
       </w:r>
       <w:bookmarkEnd w:id="4"/>
     </w:p>
     <w:p>
       <w:pPr>
-        <w:numPr>
-          <w:ilvl w:val="0"/>
-          <w:numId w:val="34"/>
-        </w:numPr>
-      </w:pPr>
-      <w:r>
-        <w:t xml:space="preserve">Die </w:t>
-      </w:r>
-      <w:r>
-        <w:t xml:space="preserve">wichtigsten </w:t>
-      </w:r>
-      <w:r>
-        <w:t>Ziele</w:t>
-      </w:r>
-      <w:r>
-        <w:t xml:space="preserve"> aus Sicht der Stakeholder </w:t>
-      </w:r>
-      <w:r>
-        <w:t xml:space="preserve"> = </w:t>
-      </w:r>
-      <w:r>
-        <w:t xml:space="preserve"> </w:t>
-      </w:r>
-      <w:r>
-        <w:t xml:space="preserve">als </w:t>
-      </w:r>
-      <w:r>
-        <w:t>Sätze, keine formale Tabelle</w:t>
-      </w:r>
+        <w:pStyle w:val="Heading2"/>
+      </w:pPr>
+      <w:bookmarkStart w:id="5" w:name="_Toc492806219"/>
+      <w:r>
+        <w:t>Prozessumfeld</w:t>
+      </w:r>
+      <w:bookmarkEnd w:id="5"/>
     </w:p>
     <w:p>
-      <w:pPr>
-        <w:numPr>
-          <w:ilvl w:val="0"/>
-          <w:numId w:val="34"/>
-        </w:numPr>
-      </w:pPr>
-      <w:r>
-        <w:t>Evtl. auch NICHT-Ziele</w:t>
+      <w:r>
+        <w:t>Geschäftsprozesse, die bei dem Einsatz der Lösung relevant sind</w:t>
       </w:r>
     </w:p>
     <w:p>
-      <w:pPr>
-        <w:numPr>
-          <w:ilvl w:val="0"/>
-          <w:numId w:val="34"/>
-        </w:numPr>
-      </w:pPr>
-      <w:r>
-        <w:t>Liste der dabei als relevant betrachteten Stakeholder für dieses Projekt</w:t>
-      </w:r>
+      <w:r>
+        <w:t>Welche davon werden durch das System unterstützt?</w:t>
+      </w:r>
+    </w:p>
+    <w:p>
+      <w:pPr>
+        <w:pStyle w:val="Heading2"/>
+      </w:pPr>
+      <w:bookmarkStart w:id="6" w:name="_Toc492806220"/>
+      <w:r>
+        <w:t>Systemumfeld</w:t>
+      </w:r>
+      <w:bookmarkEnd w:id="6"/>
     </w:p>
     <w:p/>
     <w:p>
-      <w:pPr>
-        <w:pStyle w:val="Heading1"/>
-      </w:pPr>
-      <w:bookmarkStart w:id="5" w:name="_Toc492806218"/>
-      <w:r>
-        <w:t>Systemabgrenzung</w:t>
-      </w:r>
-      <w:bookmarkEnd w:id="5"/>
+      <w:r>
+        <w:t xml:space="preserve">Das System soll per Definition Offline kompatible sein und als </w:t>
+      </w:r>
+      <w:proofErr w:type="spellStart"/>
+      <w:r>
+        <w:t>Standalone</w:t>
+      </w:r>
+      <w:proofErr w:type="spellEnd"/>
+      <w:r>
+        <w:t xml:space="preserve"> funktionieren, aus diesem Grund hat es kein Systemumfeld.</w:t>
+      </w:r>
+    </w:p>
+    <w:p/>
+    <w:p>
+      <w:pPr>
+        <w:rPr>
+          <w:color w:val="70AD47" w:themeColor="accent6"/>
+        </w:rPr>
+      </w:pPr>
+      <w:r>
+        <w:rPr>
+          <w:color w:val="70AD47" w:themeColor="accent6"/>
+        </w:rPr>
+        <w:t xml:space="preserve">Zusammenspiel mit anderen Systemen / Lösungen kurz dargestellt </w:t>
+      </w:r>
     </w:p>
     <w:p>
       <w:pPr>
-        <w:pStyle w:val="Heading2"/>
-      </w:pPr>
-      <w:bookmarkStart w:id="6" w:name="_Toc492806219"/>
-      <w:r>
-        <w:t>Prozessumfeld</w:t>
-      </w:r>
-      <w:bookmarkEnd w:id="6"/>
+        <w:rPr>
+          <w:color w:val="70AD47" w:themeColor="accent6"/>
+        </w:rPr>
+      </w:pPr>
+      <w:r>
+        <w:rPr>
+          <w:color w:val="70AD47" w:themeColor="accent6"/>
+        </w:rPr>
+        <w:t>- Kontextdiagramm</w:t>
+      </w:r>
     </w:p>
     <w:p>
-      <w:r>
-        <w:t>Geschäftsprozesse, die bei dem Einsatz der Lösung relevant sind</w:t>
+      <w:pPr>
+        <w:rPr>
+          <w:color w:val="70AD47" w:themeColor="accent6"/>
+        </w:rPr>
+      </w:pPr>
+      <w:r>
+        <w:rPr>
+          <w:color w:val="70AD47" w:themeColor="accent6"/>
+        </w:rPr>
+        <w:t>- Datenflussdiagramm</w:t>
       </w:r>
     </w:p>
     <w:p>
-      <w:r>
-        <w:t>Welche davon werden durch das System unterstützt?</w:t>
+      <w:pPr>
+        <w:pStyle w:val="Heading2"/>
+      </w:pPr>
+      <w:bookmarkStart w:id="7" w:name="_Toc492806221"/>
+      <w:r>
+        <w:t>Randbedingungen</w:t>
+      </w:r>
+      <w:bookmarkEnd w:id="7"/>
+    </w:p>
+    <w:p/>
+    <w:p>
+      <w:r>
+        <w:t>Technische Rahmenbedingungen</w:t>
       </w:r>
     </w:p>
     <w:p>
       <w:pPr>
-        <w:pStyle w:val="Heading2"/>
-      </w:pPr>
-      <w:bookmarkStart w:id="7" w:name="_Toc492806220"/>
-      <w:r>
-        <w:t>Systemumfeld</w:t>
-      </w:r>
-      <w:bookmarkEnd w:id="7"/>
+        <w:pStyle w:val="ListParagraph"/>
+        <w:numPr>
+          <w:ilvl w:val="0"/>
+          <w:numId w:val="37"/>
+        </w:numPr>
+      </w:pPr>
+      <w:r>
+        <w:t>Offline Fähigkeit</w:t>
+      </w:r>
     </w:p>
     <w:p>
-      <w:r>
-        <w:t xml:space="preserve">Zusammenspiel mit anderen Systemen / Lösungen kurz dargestellt </w:t>
+      <w:pPr>
+        <w:pStyle w:val="ListParagraph"/>
+        <w:numPr>
+          <w:ilvl w:val="0"/>
+          <w:numId w:val="37"/>
+        </w:numPr>
+      </w:pPr>
+      <w:r>
+        <w:t>Open Source</w:t>
+      </w:r>
+    </w:p>
+    <w:p/>
+    <w:p>
+      <w:r>
+        <w:t>Organisatorische Vorgaben</w:t>
       </w:r>
     </w:p>
     <w:p>
-      <w:r>
-        <w:t>- Kontextdiagramm</w:t>
+      <w:pPr>
+        <w:pStyle w:val="ListParagraph"/>
+        <w:numPr>
+          <w:ilvl w:val="0"/>
+          <w:numId w:val="38"/>
+        </w:numPr>
+      </w:pPr>
+      <w:r>
+        <w:t>Implementation in Java Skript</w:t>
       </w:r>
     </w:p>
-    <w:p>
-      <w:r>
-        <w:t>- Datenflussdiagramm</w:t>
-      </w:r>
-    </w:p>
-    <w:p>
-      <w:pPr>
-        <w:pStyle w:val="Heading2"/>
-      </w:pPr>
-      <w:bookmarkStart w:id="8" w:name="_Toc492806221"/>
-      <w:r>
-        <w:t>Randbedingungen</w:t>
-      </w:r>
-      <w:bookmarkEnd w:id="8"/>
-    </w:p>
+    <w:p/>
     <w:p>
       <w:r>
         <w:t>Welche Randbedingungen sind zu beachten?</w:t>
@@ -2243,21 +2290,21 @@
       <w:pPr>
         <w:pStyle w:val="Heading1"/>
       </w:pPr>
-      <w:bookmarkStart w:id="9" w:name="_Toc492806222"/>
+      <w:bookmarkStart w:id="8" w:name="_Toc492806222"/>
       <w:r>
         <w:t>Anforderungen</w:t>
       </w:r>
-      <w:bookmarkEnd w:id="9"/>
+      <w:bookmarkEnd w:id="8"/>
     </w:p>
     <w:p>
       <w:pPr>
         <w:pStyle w:val="Heading2"/>
       </w:pPr>
-      <w:bookmarkStart w:id="10" w:name="_Toc492806223"/>
+      <w:bookmarkStart w:id="9" w:name="_Toc492806223"/>
       <w:r>
         <w:t>Quellen und Vorgehen</w:t>
       </w:r>
-      <w:bookmarkEnd w:id="10"/>
+      <w:bookmarkEnd w:id="9"/>
       <w:r>
         <w:t xml:space="preserve"> </w:t>
       </w:r>
@@ -2273,14 +2320,16 @@
         <w:t>zur Ermittlung der Anforderungen werden aufgeführt</w:t>
       </w:r>
     </w:p>
-    <w:p/>
     <w:p>
+      <w:bookmarkStart w:id="10" w:name="_GoBack"/>
+      <w:bookmarkEnd w:id="10"/>
+    </w:p>
+    <w:p>
       <w:pPr>
         <w:pStyle w:val="Heading2"/>
       </w:pPr>
       <w:bookmarkStart w:id="11" w:name="_Toc492806224"/>
       <w:r>
-        <w:lastRenderedPageBreak/>
         <w:t>F</w:t>
       </w:r>
       <w:r>
@@ -2306,7 +2355,7 @@
         <w:gridCol w:w="615"/>
         <w:gridCol w:w="920"/>
         <w:gridCol w:w="603"/>
-        <w:gridCol w:w="7545"/>
+        <w:gridCol w:w="7319"/>
       </w:tblGrid>
       <w:tr>
         <w:tc>
@@ -2386,6 +2435,7 @@
                 <w:color w:val="FFFFFF"/>
               </w:rPr>
             </w:pPr>
+            <w:proofErr w:type="spellStart"/>
             <w:r>
               <w:rPr>
                 <w:b/>
@@ -2394,6 +2444,7 @@
               </w:rPr>
               <w:t>Prio</w:t>
             </w:r>
+            <w:proofErr w:type="spellEnd"/>
           </w:p>
         </w:tc>
         <w:tc>
@@ -2561,17 +2612,60 @@
     <w:p>
       <w:pPr>
         <w:ind w:left="993" w:hanging="993"/>
-      </w:pPr>
-      <w:r>
-        <w:t xml:space="preserve">Priorität: </w:t>
-      </w:r>
-      <w:r>
+        <w:rPr>
+          <w:lang w:val="en-US"/>
+        </w:rPr>
+      </w:pPr>
+      <w:proofErr w:type="spellStart"/>
+      <w:r>
+        <w:rPr>
+          <w:lang w:val="en-US"/>
+        </w:rPr>
+        <w:t>Priorität</w:t>
+      </w:r>
+      <w:proofErr w:type="spellEnd"/>
+      <w:r>
+        <w:rPr>
+          <w:lang w:val="en-US"/>
+        </w:rPr>
+        <w:t xml:space="preserve">: </w:t>
+      </w:r>
+      <w:r>
+        <w:rPr>
+          <w:lang w:val="en-US"/>
+        </w:rPr>
         <w:tab/>
-        <w:t>Muss / Optional P1, P2, P3  /  Wunsch (Nice to have)</w:t>
+        <w:t xml:space="preserve">Muss / Optional P1, P2, P3  /  </w:t>
+      </w:r>
+      <w:proofErr w:type="spellStart"/>
+      <w:r>
+        <w:rPr>
+          <w:lang w:val="en-US"/>
+        </w:rPr>
+        <w:t>Wunsch</w:t>
+      </w:r>
+      <w:proofErr w:type="spellEnd"/>
+      <w:r>
+        <w:rPr>
+          <w:lang w:val="en-US"/>
+        </w:rPr>
+        <w:t xml:space="preserve"> (Nice to have)</w:t>
       </w:r>
     </w:p>
-    <w:p/>
-    <w:p/>
+    <w:p>
+      <w:pPr>
+        <w:rPr>
+          <w:lang w:val="en-US"/>
+        </w:rPr>
+      </w:pPr>
+    </w:p>
+    <w:p>
+      <w:pPr>
+        <w:rPr>
+          <w:lang w:val="en-US"/>
+        </w:rPr>
+      </w:pPr>
+    </w:p>
     <w:p>
       <w:pPr>
         <w:pStyle w:val="Heading2"/>
@@ -2600,7 +2694,7 @@
         <w:gridCol w:w="637"/>
         <w:gridCol w:w="920"/>
         <w:gridCol w:w="603"/>
-        <w:gridCol w:w="7523"/>
+        <w:gridCol w:w="7297"/>
       </w:tblGrid>
       <w:tr>
         <w:tc>
@@ -2651,6 +2745,7 @@
                 <w:color w:val="FFFFFF"/>
               </w:rPr>
             </w:pPr>
+            <w:proofErr w:type="spellStart"/>
             <w:r>
               <w:rPr>
                 <w:b/>
@@ -2659,6 +2754,7 @@
               </w:rPr>
               <w:t>Statua</w:t>
             </w:r>
+            <w:proofErr w:type="spellEnd"/>
           </w:p>
         </w:tc>
         <w:tc>
@@ -2680,6 +2776,7 @@
                 <w:color w:val="FFFFFF"/>
               </w:rPr>
             </w:pPr>
+            <w:proofErr w:type="spellStart"/>
             <w:r>
               <w:rPr>
                 <w:b/>
@@ -2688,6 +2785,7 @@
               </w:rPr>
               <w:t>Prio</w:t>
             </w:r>
+            <w:proofErr w:type="spellEnd"/>
           </w:p>
         </w:tc>
         <w:tc>
@@ -2846,7 +2944,7 @@
         <w:gridCol w:w="663"/>
         <w:gridCol w:w="920"/>
         <w:gridCol w:w="603"/>
-        <w:gridCol w:w="7497"/>
+        <w:gridCol w:w="7271"/>
       </w:tblGrid>
       <w:tr>
         <w:tc>
@@ -2897,6 +2995,7 @@
                 <w:color w:val="FFFFFF"/>
               </w:rPr>
             </w:pPr>
+            <w:proofErr w:type="spellStart"/>
             <w:r>
               <w:rPr>
                 <w:b/>
@@ -2905,6 +3004,7 @@
               </w:rPr>
               <w:t>Statua</w:t>
             </w:r>
+            <w:proofErr w:type="spellEnd"/>
           </w:p>
         </w:tc>
         <w:tc>
@@ -2926,6 +3026,7 @@
                 <w:color w:val="FFFFFF"/>
               </w:rPr>
             </w:pPr>
+            <w:proofErr w:type="spellStart"/>
             <w:r>
               <w:rPr>
                 <w:b/>
@@ -2934,6 +3035,7 @@
               </w:rPr>
               <w:t>Prio</w:t>
             </w:r>
+            <w:proofErr w:type="spellEnd"/>
           </w:p>
         </w:tc>
         <w:tc>
@@ -3176,6 +3278,11 @@
         <w:rPr>
           <w:noProof/>
         </w:rPr>
+      </w:r>
+      <w:r>
+        <w:rPr>
+          <w:noProof/>
+        </w:rPr>
         <w:fldChar w:fldCharType="separate"/>
       </w:r>
       <w:r>
@@ -3183,7 +3290,7 @@
           <w:b/>
           <w:bCs/>
           <w:noProof/>
-          <w:lang w:val="en-US"/>
+          <w:lang w:val="de-DE"/>
         </w:rPr>
         <w:t>Error! Bookmark not defined.</w:t>
       </w:r>
@@ -3210,6 +3317,7 @@
       </w:pPr>
       <w:bookmarkStart w:id="16" w:name="_Toc492806229"/>
       <w:r>
+        <w:lastRenderedPageBreak/>
         <w:t>Tabellenverzeichnis</w:t>
       </w:r>
       <w:bookmarkEnd w:id="16"/>
@@ -3281,6 +3389,11 @@
         <w:rPr>
           <w:noProof/>
         </w:rPr>
+      </w:r>
+      <w:r>
+        <w:rPr>
+          <w:noProof/>
+        </w:rPr>
         <w:fldChar w:fldCharType="separate"/>
       </w:r>
       <w:r>
@@ -3288,7 +3401,7 @@
           <w:b/>
           <w:bCs/>
           <w:noProof/>
-          <w:lang w:val="en-US"/>
+          <w:lang w:val="de-DE"/>
         </w:rPr>
         <w:t>Error! Bookmark not defined.</w:t>
       </w:r>
@@ -3345,7 +3458,6 @@
         <w:rPr>
           <w:i/>
         </w:rPr>
-        <w:lastRenderedPageBreak/>
         <w:t>Autorname, Autorvorname, Buchtitel, Verlag, Ort, Ausgabe, Jahr</w:t>
       </w:r>
       <w:r>
@@ -3443,7 +3555,23 @@
       </w:pPr>
       <w:bookmarkStart w:id="20" w:name="_Toc492806233"/>
       <w:r>
-        <w:t>Definition of Ready - Checklist</w:t>
+        <w:t xml:space="preserve">Definition </w:t>
+      </w:r>
+      <w:proofErr w:type="spellStart"/>
+      <w:r>
+        <w:t>of</w:t>
+      </w:r>
+      <w:proofErr w:type="spellEnd"/>
+      <w:r>
+        <w:t xml:space="preserve"> </w:t>
+      </w:r>
+      <w:proofErr w:type="spellStart"/>
+      <w:r>
+        <w:t>Ready</w:t>
+      </w:r>
+      <w:proofErr w:type="spellEnd"/>
+      <w:r>
+        <w:t xml:space="preserve"> - Checklist</w:t>
       </w:r>
       <w:bookmarkEnd w:id="20"/>
     </w:p>
@@ -3980,7 +4108,7 @@
                               <w:sz w:val="16"/>
                               <w:szCs w:val="16"/>
                             </w:rPr>
-                            <w:t>2</w:t>
+                            <w:t>3</w:t>
                           </w:r>
                           <w:r>
                             <w:rPr>
@@ -4051,7 +4179,7 @@
                         <w:sz w:val="16"/>
                         <w:szCs w:val="16"/>
                       </w:rPr>
-                      <w:t>2</w:t>
+                      <w:t>3</w:t>
                     </w:r>
                     <w:r>
                       <w:rPr>
@@ -4074,14 +4202,62 @@
         <w:color w:val="697D91"/>
         <w:lang w:val="fr-CH"/>
       </w:rPr>
-      <w:t xml:space="preserve">Berner Fachhochschule | </w:t>
+      <w:t xml:space="preserve">Berner </w:t>
+    </w:r>
+    <w:proofErr w:type="spellStart"/>
+    <w:r>
+      <w:rPr>
+        <w:color w:val="697D91"/>
+        <w:lang w:val="fr-CH"/>
+      </w:rPr>
+      <w:t>Fachhochschule</w:t>
+    </w:r>
+    <w:proofErr w:type="spellEnd"/>
+    <w:r>
+      <w:rPr>
+        <w:color w:val="697D91"/>
+        <w:lang w:val="fr-CH"/>
+      </w:rPr>
+      <w:t xml:space="preserve"> | </w:t>
     </w:r>
     <w:r>
       <w:rPr>
         <w:color w:val="697D91"/>
         <w:lang w:val="fr-CH"/>
       </w:rPr>
-      <w:t>Haute école spécialisée bernoise | Bern University of Applied Sciences</w:t>
+      <w:t xml:space="preserve">Haute école spécialisée bernoise | Bern </w:t>
+    </w:r>
+    <w:proofErr w:type="spellStart"/>
+    <w:r>
+      <w:rPr>
+        <w:color w:val="697D91"/>
+        <w:lang w:val="fr-CH"/>
+      </w:rPr>
+      <w:t>University</w:t>
+    </w:r>
+    <w:proofErr w:type="spellEnd"/>
+    <w:r>
+      <w:rPr>
+        <w:color w:val="697D91"/>
+        <w:lang w:val="fr-CH"/>
+      </w:rPr>
+      <w:t xml:space="preserve"> of </w:t>
+    </w:r>
+    <w:proofErr w:type="spellStart"/>
+    <w:r>
+      <w:rPr>
+        <w:color w:val="697D91"/>
+        <w:lang w:val="fr-CH"/>
+      </w:rPr>
+      <w:t>Applied</w:t>
+    </w:r>
+    <w:proofErr w:type="spellEnd"/>
+    <w:r>
+      <w:rPr>
+        <w:color w:val="697D91"/>
+        <w:lang w:val="fr-CH"/>
+      </w:rPr>
+      <w:t xml:space="preserve"> Sciences</w:t>
     </w:r>
   </w:p>
 </w:ftr>
@@ -5154,6 +5330,119 @@
     </w:lvl>
   </w:abstractNum>
   <w:abstractNum w:abstractNumId="15">
+    <w:nsid w:val="18E77F37"/>
+    <w:multiLevelType w:val="hybridMultilevel"/>
+    <w:tmpl w:val="72B8817A"/>
+    <w:lvl w:ilvl="0" w:tplc="04090001">
+      <w:start w:val="1"/>
+      <w:numFmt w:val="bullet"/>
+      <w:lvlText w:val=""/>
+      <w:lvlJc w:val="left"/>
+      <w:pPr>
+        <w:ind w:left="720" w:hanging="360"/>
+      </w:pPr>
+      <w:rPr>
+        <w:rFonts w:ascii="Symbol" w:hAnsi="Symbol" w:hint="default"/>
+      </w:rPr>
+    </w:lvl>
+    <w:lvl w:ilvl="1" w:tplc="04090003" w:tentative="1">
+      <w:start w:val="1"/>
+      <w:numFmt w:val="bullet"/>
+      <w:lvlText w:val="o"/>
+      <w:lvlJc w:val="left"/>
+      <w:pPr>
+        <w:ind w:left="1440" w:hanging="360"/>
+      </w:pPr>
+      <w:rPr>
+        <w:rFonts w:ascii="Courier New" w:hAnsi="Courier New" w:cs="Courier New" w:hint="default"/>
+      </w:rPr>
+    </w:lvl>
+    <w:lvl w:ilvl="2" w:tplc="04090005" w:tentative="1">
+      <w:start w:val="1"/>
+      <w:numFmt w:val="bullet"/>
+      <w:lvlText w:val=""/>
+      <w:lvlJc w:val="left"/>
+      <w:pPr>
+        <w:ind w:left="2160" w:hanging="360"/>
+      </w:pPr>
+      <w:rPr>
+        <w:rFonts w:ascii="Wingdings" w:hAnsi="Wingdings" w:hint="default"/>
+      </w:rPr>
+    </w:lvl>
+    <w:lvl w:ilvl="3" w:tplc="04090001" w:tentative="1">
+      <w:start w:val="1"/>
+      <w:numFmt w:val="bullet"/>
+      <w:lvlText w:val=""/>
+      <w:lvlJc w:val="left"/>
+      <w:pPr>
+        <w:ind w:left="2880" w:hanging="360"/>
+      </w:pPr>
+      <w:rPr>
+        <w:rFonts w:ascii="Symbol" w:hAnsi="Symbol" w:hint="default"/>
+      </w:rPr>
+    </w:lvl>
+    <w:lvl w:ilvl="4" w:tplc="04090003" w:tentative="1">
+      <w:start w:val="1"/>
+      <w:numFmt w:val="bullet"/>
+      <w:lvlText w:val="o"/>
+      <w:lvlJc w:val="left"/>
+      <w:pPr>
+        <w:ind w:left="3600" w:hanging="360"/>
+      </w:pPr>
+      <w:rPr>
+        <w:rFonts w:ascii="Courier New" w:hAnsi="Courier New" w:cs="Courier New" w:hint="default"/>
+      </w:rPr>
+    </w:lvl>
+    <w:lvl w:ilvl="5" w:tplc="04090005" w:tentative="1">
+      <w:start w:val="1"/>
+      <w:numFmt w:val="bullet"/>
+      <w:lvlText w:val=""/>
+      <w:lvlJc w:val="left"/>
+      <w:pPr>
+        <w:ind w:left="4320" w:hanging="360"/>
+      </w:pPr>
+      <w:rPr>
+        <w:rFonts w:ascii="Wingdings" w:hAnsi="Wingdings" w:hint="default"/>
+      </w:rPr>
+    </w:lvl>
+    <w:lvl w:ilvl="6" w:tplc="04090001" w:tentative="1">
+      <w:start w:val="1"/>
+      <w:numFmt w:val="bullet"/>
+      <w:lvlText w:val=""/>
+      <w:lvlJc w:val="left"/>
+      <w:pPr>
+        <w:ind w:left="5040" w:hanging="360"/>
+      </w:pPr>
+      <w:rPr>
+        <w:rFonts w:ascii="Symbol" w:hAnsi="Symbol" w:hint="default"/>
+      </w:rPr>
+    </w:lvl>
+    <w:lvl w:ilvl="7" w:tplc="04090003" w:tentative="1">
+      <w:start w:val="1"/>
+      <w:numFmt w:val="bullet"/>
+      <w:lvlText w:val="o"/>
+      <w:lvlJc w:val="left"/>
+      <w:pPr>
+        <w:ind w:left="5760" w:hanging="360"/>
+      </w:pPr>
+      <w:rPr>
+        <w:rFonts w:ascii="Courier New" w:hAnsi="Courier New" w:cs="Courier New" w:hint="default"/>
+      </w:rPr>
+    </w:lvl>
+    <w:lvl w:ilvl="8" w:tplc="04090005" w:tentative="1">
+      <w:start w:val="1"/>
+      <w:numFmt w:val="bullet"/>
+      <w:lvlText w:val=""/>
+      <w:lvlJc w:val="left"/>
+      <w:pPr>
+        <w:ind w:left="6480" w:hanging="360"/>
+      </w:pPr>
+      <w:rPr>
+        <w:rFonts w:ascii="Wingdings" w:hAnsi="Wingdings" w:hint="default"/>
+      </w:rPr>
+    </w:lvl>
+  </w:abstractNum>
+  <w:abstractNum w:abstractNumId="16">
     <w:nsid w:val="199F1A53"/>
     <w:multiLevelType w:val="multilevel"/>
     <w:tmpl w:val="76003A9A"/>
@@ -5274,7 +5563,7 @@
       </w:pPr>
     </w:lvl>
   </w:abstractNum>
-  <w:abstractNum w:abstractNumId="16">
+  <w:abstractNum w:abstractNumId="17">
     <w:nsid w:val="1DB1457B"/>
     <w:multiLevelType w:val="multilevel"/>
     <w:tmpl w:val="0807001D"/>
@@ -5387,7 +5676,7 @@
       </w:pPr>
     </w:lvl>
   </w:abstractNum>
-  <w:abstractNum w:abstractNumId="17">
+  <w:abstractNum w:abstractNumId="18">
     <w:nsid w:val="1DD52398"/>
     <w:multiLevelType w:val="multilevel"/>
     <w:tmpl w:val="0807001D"/>
@@ -5500,7 +5789,7 @@
       </w:pPr>
     </w:lvl>
   </w:abstractNum>
-  <w:abstractNum w:abstractNumId="18">
+  <w:abstractNum w:abstractNumId="19">
     <w:nsid w:val="253A6286"/>
     <w:multiLevelType w:val="hybridMultilevel"/>
     <w:tmpl w:val="ED66FC9A"/>
@@ -5613,7 +5902,7 @@
       </w:rPr>
     </w:lvl>
   </w:abstractNum>
-  <w:abstractNum w:abstractNumId="19">
+  <w:abstractNum w:abstractNumId="20">
     <w:nsid w:val="26747815"/>
     <w:multiLevelType w:val="multilevel"/>
     <w:tmpl w:val="0807001D"/>
@@ -5726,7 +6015,7 @@
       </w:pPr>
     </w:lvl>
   </w:abstractNum>
-  <w:abstractNum w:abstractNumId="20">
+  <w:abstractNum w:abstractNumId="21">
     <w:nsid w:val="27A80646"/>
     <w:multiLevelType w:val="multilevel"/>
     <w:tmpl w:val="C2884D06"/>
@@ -5865,7 +6154,7 @@
       </w:rPr>
     </w:lvl>
   </w:abstractNum>
-  <w:abstractNum w:abstractNumId="21">
+  <w:abstractNum w:abstractNumId="22">
     <w:nsid w:val="2BF87341"/>
     <w:multiLevelType w:val="multilevel"/>
     <w:tmpl w:val="83F0EDE8"/>
@@ -6005,7 +6294,7 @@
       </w:rPr>
     </w:lvl>
   </w:abstractNum>
-  <w:abstractNum w:abstractNumId="22">
+  <w:abstractNum w:abstractNumId="23">
     <w:nsid w:val="35507CD4"/>
     <w:multiLevelType w:val="hybridMultilevel"/>
     <w:tmpl w:val="8C0080D2"/>
@@ -6117,7 +6406,7 @@
       </w:rPr>
     </w:lvl>
   </w:abstractNum>
-  <w:abstractNum w:abstractNumId="23">
+  <w:abstractNum w:abstractNumId="24">
     <w:nsid w:val="39135B2B"/>
     <w:multiLevelType w:val="multilevel"/>
     <w:tmpl w:val="0807001D"/>
@@ -6230,7 +6519,7 @@
       </w:pPr>
     </w:lvl>
   </w:abstractNum>
-  <w:abstractNum w:abstractNumId="24">
+  <w:abstractNum w:abstractNumId="25">
     <w:nsid w:val="3C3F7338"/>
     <w:multiLevelType w:val="multilevel"/>
     <w:tmpl w:val="7682CBCE"/>
@@ -6367,7 +6656,7 @@
       </w:rPr>
     </w:lvl>
   </w:abstractNum>
-  <w:abstractNum w:abstractNumId="25">
+  <w:abstractNum w:abstractNumId="26">
     <w:nsid w:val="3F363305"/>
     <w:multiLevelType w:val="multilevel"/>
     <w:tmpl w:val="727C6224"/>
@@ -6504,7 +6793,7 @@
       </w:rPr>
     </w:lvl>
   </w:abstractNum>
-  <w:abstractNum w:abstractNumId="26">
+  <w:abstractNum w:abstractNumId="27">
     <w:nsid w:val="40780DDA"/>
     <w:multiLevelType w:val="multilevel"/>
     <w:tmpl w:val="129061F0"/>
@@ -6641,7 +6930,7 @@
       </w:rPr>
     </w:lvl>
   </w:abstractNum>
-  <w:abstractNum w:abstractNumId="27">
+  <w:abstractNum w:abstractNumId="28">
     <w:nsid w:val="44A37512"/>
     <w:multiLevelType w:val="hybridMultilevel"/>
     <w:tmpl w:val="0C4297D8"/>
@@ -6754,7 +7043,7 @@
       </w:rPr>
     </w:lvl>
   </w:abstractNum>
-  <w:abstractNum w:abstractNumId="28">
+  <w:abstractNum w:abstractNumId="29">
     <w:nsid w:val="497C53A1"/>
     <w:multiLevelType w:val="multilevel"/>
     <w:tmpl w:val="B23E78CC"/>
@@ -6875,7 +7164,7 @@
       </w:pPr>
     </w:lvl>
   </w:abstractNum>
-  <w:abstractNum w:abstractNumId="29">
+  <w:abstractNum w:abstractNumId="30">
     <w:nsid w:val="4BDA1F90"/>
     <w:multiLevelType w:val="multilevel"/>
     <w:tmpl w:val="0807001D"/>
@@ -6988,7 +7277,120 @@
       </w:pPr>
     </w:lvl>
   </w:abstractNum>
-  <w:abstractNum w:abstractNumId="30">
+  <w:abstractNum w:abstractNumId="31">
+    <w:nsid w:val="5B9E7569"/>
+    <w:multiLevelType w:val="hybridMultilevel"/>
+    <w:tmpl w:val="56D6B474"/>
+    <w:lvl w:ilvl="0" w:tplc="04090001">
+      <w:start w:val="1"/>
+      <w:numFmt w:val="bullet"/>
+      <w:lvlText w:val=""/>
+      <w:lvlJc w:val="left"/>
+      <w:pPr>
+        <w:ind w:left="720" w:hanging="360"/>
+      </w:pPr>
+      <w:rPr>
+        <w:rFonts w:ascii="Symbol" w:hAnsi="Symbol" w:hint="default"/>
+      </w:rPr>
+    </w:lvl>
+    <w:lvl w:ilvl="1" w:tplc="04090003" w:tentative="1">
+      <w:start w:val="1"/>
+      <w:numFmt w:val="bullet"/>
+      <w:lvlText w:val="o"/>
+      <w:lvlJc w:val="left"/>
+      <w:pPr>
+        <w:ind w:left="1440" w:hanging="360"/>
+      </w:pPr>
+      <w:rPr>
+        <w:rFonts w:ascii="Courier New" w:hAnsi="Courier New" w:cs="Courier New" w:hint="default"/>
+      </w:rPr>
+    </w:lvl>
+    <w:lvl w:ilvl="2" w:tplc="04090005" w:tentative="1">
+      <w:start w:val="1"/>
+      <w:numFmt w:val="bullet"/>
+      <w:lvlText w:val=""/>
+      <w:lvlJc w:val="left"/>
+      <w:pPr>
+        <w:ind w:left="2160" w:hanging="360"/>
+      </w:pPr>
+      <w:rPr>
+        <w:rFonts w:ascii="Wingdings" w:hAnsi="Wingdings" w:hint="default"/>
+      </w:rPr>
+    </w:lvl>
+    <w:lvl w:ilvl="3" w:tplc="04090001" w:tentative="1">
+      <w:start w:val="1"/>
+      <w:numFmt w:val="bullet"/>
+      <w:lvlText w:val=""/>
+      <w:lvlJc w:val="left"/>
+      <w:pPr>
+        <w:ind w:left="2880" w:hanging="360"/>
+      </w:pPr>
+      <w:rPr>
+        <w:rFonts w:ascii="Symbol" w:hAnsi="Symbol" w:hint="default"/>
+      </w:rPr>
+    </w:lvl>
+    <w:lvl w:ilvl="4" w:tplc="04090003" w:tentative="1">
+      <w:start w:val="1"/>
+      <w:numFmt w:val="bullet"/>
+      <w:lvlText w:val="o"/>
+      <w:lvlJc w:val="left"/>
+      <w:pPr>
+        <w:ind w:left="3600" w:hanging="360"/>
+      </w:pPr>
+      <w:rPr>
+        <w:rFonts w:ascii="Courier New" w:hAnsi="Courier New" w:cs="Courier New" w:hint="default"/>
+      </w:rPr>
+    </w:lvl>
+    <w:lvl w:ilvl="5" w:tplc="04090005" w:tentative="1">
+      <w:start w:val="1"/>
+      <w:numFmt w:val="bullet"/>
+      <w:lvlText w:val=""/>
+      <w:lvlJc w:val="left"/>
+      <w:pPr>
+        <w:ind w:left="4320" w:hanging="360"/>
+      </w:pPr>
+      <w:rPr>
+        <w:rFonts w:ascii="Wingdings" w:hAnsi="Wingdings" w:hint="default"/>
+      </w:rPr>
+    </w:lvl>
+    <w:lvl w:ilvl="6" w:tplc="04090001" w:tentative="1">
+      <w:start w:val="1"/>
+      <w:numFmt w:val="bullet"/>
+      <w:lvlText w:val=""/>
+      <w:lvlJc w:val="left"/>
+      <w:pPr>
+        <w:ind w:left="5040" w:hanging="360"/>
+      </w:pPr>
+      <w:rPr>
+        <w:rFonts w:ascii="Symbol" w:hAnsi="Symbol" w:hint="default"/>
+      </w:rPr>
+    </w:lvl>
+    <w:lvl w:ilvl="7" w:tplc="04090003" w:tentative="1">
+      <w:start w:val="1"/>
+      <w:numFmt w:val="bullet"/>
+      <w:lvlText w:val="o"/>
+      <w:lvlJc w:val="left"/>
+      <w:pPr>
+        <w:ind w:left="5760" w:hanging="360"/>
+      </w:pPr>
+      <w:rPr>
+        <w:rFonts w:ascii="Courier New" w:hAnsi="Courier New" w:cs="Courier New" w:hint="default"/>
+      </w:rPr>
+    </w:lvl>
+    <w:lvl w:ilvl="8" w:tplc="04090005" w:tentative="1">
+      <w:start w:val="1"/>
+      <w:numFmt w:val="bullet"/>
+      <w:lvlText w:val=""/>
+      <w:lvlJc w:val="left"/>
+      <w:pPr>
+        <w:ind w:left="6480" w:hanging="360"/>
+      </w:pPr>
+      <w:rPr>
+        <w:rFonts w:ascii="Wingdings" w:hAnsi="Wingdings" w:hint="default"/>
+      </w:rPr>
+    </w:lvl>
+  </w:abstractNum>
+  <w:abstractNum w:abstractNumId="32">
     <w:nsid w:val="5C921071"/>
     <w:multiLevelType w:val="hybridMultilevel"/>
     <w:tmpl w:val="E7AC531C"/>
@@ -7080,7 +7482,7 @@
       </w:pPr>
     </w:lvl>
   </w:abstractNum>
-  <w:abstractNum w:abstractNumId="31">
+  <w:abstractNum w:abstractNumId="33">
     <w:nsid w:val="617E5CEA"/>
     <w:multiLevelType w:val="multilevel"/>
     <w:tmpl w:val="C4928BA0"/>
@@ -7220,7 +7622,7 @@
       </w:rPr>
     </w:lvl>
   </w:abstractNum>
-  <w:abstractNum w:abstractNumId="32">
+  <w:abstractNum w:abstractNumId="34">
     <w:nsid w:val="63FE647F"/>
     <w:multiLevelType w:val="multilevel"/>
     <w:tmpl w:val="B8F2C990"/>
@@ -7341,7 +7743,7 @@
       </w:pPr>
     </w:lvl>
   </w:abstractNum>
-  <w:abstractNum w:abstractNumId="33">
+  <w:abstractNum w:abstractNumId="35">
     <w:nsid w:val="68282258"/>
     <w:multiLevelType w:val="multilevel"/>
     <w:tmpl w:val="0807001F"/>
@@ -7454,7 +7856,7 @@
       </w:pPr>
     </w:lvl>
   </w:abstractNum>
-  <w:abstractNum w:abstractNumId="34">
+  <w:abstractNum w:abstractNumId="36">
     <w:nsid w:val="7BA82AF0"/>
     <w:multiLevelType w:val="multilevel"/>
     <w:tmpl w:val="0807001D"/>
@@ -7567,7 +7969,7 @@
       </w:pPr>
     </w:lvl>
   </w:abstractNum>
-  <w:abstractNum w:abstractNumId="35">
+  <w:abstractNum w:abstractNumId="37">
     <w:nsid w:val="7FBD4339"/>
     <w:multiLevelType w:val="multilevel"/>
     <w:tmpl w:val="0807001D"/>
@@ -7714,79 +8116,85 @@
     <w:abstractNumId w:val="14"/>
   </w:num>
   <w:num w:numId="12">
-    <w:abstractNumId w:val="28"/>
+    <w:abstractNumId w:val="29"/>
   </w:num>
   <w:num w:numId="13">
     <w:abstractNumId w:val="12"/>
   </w:num>
   <w:num w:numId="14">
+    <w:abstractNumId w:val="21"/>
+  </w:num>
+  <w:num w:numId="15">
     <w:abstractNumId w:val="20"/>
   </w:num>
-  <w:num w:numId="15">
-    <w:abstractNumId w:val="19"/>
-  </w:num>
   <w:num w:numId="16">
-    <w:abstractNumId w:val="15"/>
+    <w:abstractNumId w:val="16"/>
   </w:num>
   <w:num w:numId="17">
     <w:abstractNumId w:val="10"/>
   </w:num>
   <w:num w:numId="18">
-    <w:abstractNumId w:val="32"/>
+    <w:abstractNumId w:val="34"/>
   </w:num>
   <w:num w:numId="19">
-    <w:abstractNumId w:val="23"/>
+    <w:abstractNumId w:val="24"/>
   </w:num>
   <w:num w:numId="20">
+    <w:abstractNumId w:val="35"/>
+  </w:num>
+  <w:num w:numId="21">
+    <w:abstractNumId w:val="37"/>
+  </w:num>
+  <w:num w:numId="22">
+    <w:abstractNumId w:val="17"/>
+  </w:num>
+  <w:num w:numId="23">
+    <w:abstractNumId w:val="30"/>
+  </w:num>
+  <w:num w:numId="24">
+    <w:abstractNumId w:val="27"/>
+  </w:num>
+  <w:num w:numId="25">
+    <w:abstractNumId w:val="18"/>
+  </w:num>
+  <w:num w:numId="26">
+    <w:abstractNumId w:val="25"/>
+  </w:num>
+  <w:num w:numId="27">
+    <w:abstractNumId w:val="22"/>
+  </w:num>
+  <w:num w:numId="28">
     <w:abstractNumId w:val="33"/>
   </w:num>
-  <w:num w:numId="21">
-    <w:abstractNumId w:val="35"/>
-  </w:num>
-  <w:num w:numId="22">
-    <w:abstractNumId w:val="16"/>
-  </w:num>
-  <w:num w:numId="23">
-    <w:abstractNumId w:val="29"/>
-  </w:num>
-  <w:num w:numId="24">
+  <w:num w:numId="29">
     <w:abstractNumId w:val="26"/>
-  </w:num>
-  <w:num w:numId="25">
-    <w:abstractNumId w:val="17"/>
-  </w:num>
-  <w:num w:numId="26">
-    <w:abstractNumId w:val="24"/>
-  </w:num>
-  <w:num w:numId="27">
-    <w:abstractNumId w:val="21"/>
-  </w:num>
-  <w:num w:numId="28">
-    <w:abstractNumId w:val="31"/>
-  </w:num>
-  <w:num w:numId="29">
-    <w:abstractNumId w:val="25"/>
   </w:num>
   <w:num w:numId="30">
     <w:abstractNumId w:val="13"/>
   </w:num>
   <w:num w:numId="31">
-    <w:abstractNumId w:val="34"/>
+    <w:abstractNumId w:val="36"/>
   </w:num>
   <w:num w:numId="32">
-    <w:abstractNumId w:val="30"/>
+    <w:abstractNumId w:val="32"/>
   </w:num>
   <w:num w:numId="33">
-    <w:abstractNumId w:val="27"/>
+    <w:abstractNumId w:val="28"/>
   </w:num>
   <w:num w:numId="34">
     <w:abstractNumId w:val="11"/>
   </w:num>
   <w:num w:numId="35">
-    <w:abstractNumId w:val="18"/>
+    <w:abstractNumId w:val="19"/>
   </w:num>
   <w:num w:numId="36">
-    <w:abstractNumId w:val="22"/>
+    <w:abstractNumId w:val="23"/>
+  </w:num>
+  <w:num w:numId="37">
+    <w:abstractNumId w:val="31"/>
+  </w:num>
+  <w:num w:numId="38">
+    <w:abstractNumId w:val="15"/>
   </w:num>
 </w:numbering>
 </file>
@@ -9261,6 +9669,18 @@
       </w:tcPr>
     </w:tblStylePr>
   </w:style>
+  <w:style w:type="paragraph" w:styleId="ListParagraph">
+    <w:name w:val="List Paragraph"/>
+    <w:basedOn w:val="Normal"/>
+    <w:uiPriority w:val="34"/>
+    <w:semiHidden/>
+    <w:qFormat/>
+    <w:rsid w:val="00851E8B"/>
+    <w:pPr>
+      <w:ind w:left="720"/>
+      <w:contextualSpacing/>
+    </w:pPr>
+  </w:style>
 </w:styles>
 </file>
 

</xml_diff>

<commit_message>
updated some stuff in the anforderungs spezifikation
</commit_message>
<xml_diff>
--- a/Anforderungsspezifikation.docx
+++ b/Anforderungsspezifikation.docx
@@ -2243,12 +2243,26 @@
         </w:numPr>
       </w:pPr>
       <w:r>
-        <w:t>Implementation in Java Skript</w:t>
+        <w:t>Implementation in</w:t>
+      </w:r>
+      <w:r>
+        <w:t xml:space="preserve"> </w:t>
+      </w:r>
+      <w:r>
+        <w:t>Java Skript</w:t>
       </w:r>
     </w:p>
     <w:p/>
     <w:p>
-      <w:r>
+      <w:pPr>
+        <w:rPr>
+          <w:color w:val="70AD47" w:themeColor="accent6"/>
+        </w:rPr>
+      </w:pPr>
+      <w:r>
+        <w:rPr>
+          <w:color w:val="70AD47" w:themeColor="accent6"/>
+        </w:rPr>
         <w:t>Welche Randbedingungen sind zu beachten?</w:t>
       </w:r>
     </w:p>
@@ -2258,8 +2272,14 @@
           <w:ilvl w:val="0"/>
           <w:numId w:val="36"/>
         </w:numPr>
-      </w:pPr>
-      <w:r>
+        <w:rPr>
+          <w:color w:val="70AD47" w:themeColor="accent6"/>
+        </w:rPr>
+      </w:pPr>
+      <w:r>
+        <w:rPr>
+          <w:color w:val="70AD47" w:themeColor="accent6"/>
+        </w:rPr>
         <w:t>Technische Rahmenbedingungen</w:t>
       </w:r>
     </w:p>
@@ -2269,8 +2289,14 @@
           <w:ilvl w:val="0"/>
           <w:numId w:val="36"/>
         </w:numPr>
-      </w:pPr>
-      <w:r>
+        <w:rPr>
+          <w:color w:val="70AD47" w:themeColor="accent6"/>
+        </w:rPr>
+      </w:pPr>
+      <w:r>
+        <w:rPr>
+          <w:color w:val="70AD47" w:themeColor="accent6"/>
+        </w:rPr>
         <w:t>Organisatorische Vorgaben</w:t>
       </w:r>
     </w:p>
@@ -2280,8 +2306,14 @@
           <w:ilvl w:val="0"/>
           <w:numId w:val="36"/>
         </w:numPr>
-      </w:pPr>
-      <w:r>
+        <w:rPr>
+          <w:color w:val="70AD47" w:themeColor="accent6"/>
+        </w:rPr>
+      </w:pPr>
+      <w:r>
+        <w:rPr>
+          <w:color w:val="70AD47" w:themeColor="accent6"/>
+        </w:rPr>
         <w:t>Standards</w:t>
       </w:r>
     </w:p>
@@ -2310,19 +2342,127 @@
       </w:r>
     </w:p>
     <w:p>
-      <w:r>
-        <w:t xml:space="preserve">Die verwendeten Quellen und genutzten Techniken </w:t>
-      </w:r>
-      <w:r>
-        <w:t xml:space="preserve">(Interviews, Literaturstudium etc.) </w:t>
-      </w:r>
-      <w:r>
-        <w:t>zur Ermittlung der Anforderungen werden aufgeführt</w:t>
+      <w:pPr>
+        <w:rPr>
+          <w:u w:val="single"/>
+        </w:rPr>
+      </w:pPr>
+      <w:r>
+        <w:rPr>
+          <w:u w:val="single"/>
+        </w:rPr>
+        <w:t>Quellen:</w:t>
       </w:r>
     </w:p>
     <w:p>
+      <w:pPr>
+        <w:pStyle w:val="ListParagraph"/>
+        <w:numPr>
+          <w:ilvl w:val="0"/>
+          <w:numId w:val="38"/>
+        </w:numPr>
+      </w:pPr>
+      <w:hyperlink r:id="rId14" w:history="1">
+        <w:r>
+          <w:rPr>
+            <w:rStyle w:val="Hyperlink"/>
+          </w:rPr>
+          <w:t>https://en.bitcoin.it/wiki/Script</w:t>
+        </w:r>
+      </w:hyperlink>
+    </w:p>
+    <w:p>
+      <w:pPr>
+        <w:pStyle w:val="ListParagraph"/>
+        <w:numPr>
+          <w:ilvl w:val="0"/>
+          <w:numId w:val="38"/>
+        </w:numPr>
+      </w:pPr>
+      <w:hyperlink r:id="rId15" w:history="1">
+        <w:r>
+          <w:rPr>
+            <w:rStyle w:val="Hyperlink"/>
+          </w:rPr>
+          <w:t>https://www.youtube.com/watch?v=R5XipD_X4B8</w:t>
+        </w:r>
+      </w:hyperlink>
+    </w:p>
+    <w:p>
+      <w:pPr>
+        <w:pStyle w:val="ListParagraph"/>
+        <w:numPr>
+          <w:ilvl w:val="0"/>
+          <w:numId w:val="38"/>
+        </w:numPr>
+      </w:pPr>
+      <w:r>
+        <w:t xml:space="preserve">Unterlagen aus dem Wahlmodul: BTI7537 </w:t>
+      </w:r>
+      <w:proofErr w:type="spellStart"/>
+      <w:r>
+        <w:t>Cryptocurrencies</w:t>
+      </w:r>
+      <w:proofErr w:type="spellEnd"/>
+      <w:r>
+        <w:t xml:space="preserve"> </w:t>
+      </w:r>
+      <w:proofErr w:type="spellStart"/>
+      <w:r>
+        <w:t>and</w:t>
+      </w:r>
+      <w:proofErr w:type="spellEnd"/>
+      <w:r>
+        <w:t xml:space="preserve"> Smart </w:t>
+      </w:r>
+      <w:proofErr w:type="spellStart"/>
+      <w:r>
+        <w:t>Contracts</w:t>
+      </w:r>
+      <w:proofErr w:type="spellEnd"/>
+      <w:r>
+        <w:t xml:space="preserve"> </w:t>
+      </w:r>
+    </w:p>
+    <w:p>
+      <w:pPr>
+        <w:pStyle w:val="ListParagraph"/>
+      </w:pPr>
       <w:bookmarkStart w:id="10" w:name="_GoBack"/>
       <w:bookmarkEnd w:id="10"/>
+    </w:p>
+    <w:p/>
+    <w:p>
+      <w:pPr>
+        <w:rPr>
+          <w:color w:val="70AD47" w:themeColor="accent6"/>
+        </w:rPr>
+      </w:pPr>
+      <w:r>
+        <w:rPr>
+          <w:color w:val="70AD47" w:themeColor="accent6"/>
+        </w:rPr>
+        <w:t xml:space="preserve">Die verwendeten Quellen und genutzten Techniken </w:t>
+      </w:r>
+      <w:r>
+        <w:rPr>
+          <w:color w:val="70AD47" w:themeColor="accent6"/>
+        </w:rPr>
+        <w:t xml:space="preserve">(Interviews, Literaturstudium etc.) </w:t>
+      </w:r>
+      <w:r>
+        <w:rPr>
+          <w:color w:val="70AD47" w:themeColor="accent6"/>
+        </w:rPr>
+        <w:t>zur Ermittlung der Anforderungen werden aufgeführt</w:t>
+      </w:r>
+    </w:p>
+    <w:p>
+      <w:pPr>
+        <w:rPr>
+          <w:lang w:val="en-US"/>
+        </w:rPr>
+      </w:pPr>
     </w:p>
     <w:p>
       <w:pPr>
@@ -3207,6 +3347,7 @@
       </w:pPr>
       <w:bookmarkStart w:id="14" w:name="_Toc492806227"/>
       <w:r>
+        <w:lastRenderedPageBreak/>
         <w:t>Glossar</w:t>
       </w:r>
       <w:bookmarkEnd w:id="14"/>
@@ -3317,7 +3458,6 @@
       </w:pPr>
       <w:bookmarkStart w:id="16" w:name="_Toc492806229"/>
       <w:r>
-        <w:lastRenderedPageBreak/>
         <w:t>Tabellenverzeichnis</w:t>
       </w:r>
       <w:bookmarkEnd w:id="16"/>
@@ -4108,7 +4248,7 @@
                               <w:sz w:val="16"/>
                               <w:szCs w:val="16"/>
                             </w:rPr>
-                            <w:t>3</w:t>
+                            <w:t>2</w:t>
                           </w:r>
                           <w:r>
                             <w:rPr>
@@ -4179,7 +4319,7 @@
                         <w:sz w:val="16"/>
                         <w:szCs w:val="16"/>
                       </w:rPr>
-                      <w:t>3</w:t>
+                      <w:t>2</w:t>
                     </w:r>
                     <w:r>
                       <w:rPr>
@@ -5332,7 +5472,7 @@
   <w:abstractNum w:abstractNumId="15">
     <w:nsid w:val="18E77F37"/>
     <w:multiLevelType w:val="hybridMultilevel"/>
-    <w:tmpl w:val="72B8817A"/>
+    <w:tmpl w:val="DA104994"/>
     <w:lvl w:ilvl="0" w:tplc="04090001">
       <w:start w:val="1"/>
       <w:numFmt w:val="bullet"/>

</xml_diff>